<commit_message>
feat(lease) : manage key template
</commit_message>
<xml_diff>
--- a/public/templateRegulCharge.docx
+++ b/public/templateRegulCharge.docx
@@ -5,6 +5,38 @@
     <w:p>
       <w:pPr>
         <w:spacing w:after="0"/>
+        <w:rPr>
+          <w:rFonts w:cstheme="minorHAnsi"/>
+          <w:lang w:val="en-US"/>
+        </w:rPr>
+      </w:pPr>
+      <w:r>
+        <w:rPr>
+          <w:rFonts w:cstheme="minorHAnsi"/>
+          <w:lang w:val="en-US"/>
+        </w:rPr>
+        <w:t>{</w:t>
+      </w:r>
+      <w:proofErr w:type="spellStart"/>
+      <w:r>
+        <w:rPr>
+          <w:rFonts w:cstheme="minorHAnsi"/>
+          <w:lang w:val="en-US"/>
+        </w:rPr>
+        <w:t>ownerFullName</w:t>
+      </w:r>
+      <w:proofErr w:type="spellEnd"/>
+      <w:r>
+        <w:rPr>
+          <w:rFonts w:cstheme="minorHAnsi"/>
+          <w:lang w:val="en-US"/>
+        </w:rPr>
+        <w:t xml:space="preserve">} </w:t>
+      </w:r>
+    </w:p>
+    <w:p>
+      <w:pPr>
+        <w:spacing w:after="0"/>
       </w:pPr>
       <w:r>
         <w:t>{</w:t>
@@ -24,6 +56,7 @@
       <w:pPr>
         <w:spacing w:after="0" w:line="240" w:lineRule="auto"/>
         <w:ind w:left="5954"/>
+        <w:jc w:val="right"/>
         <w:rPr>
           <w:rFonts w:cstheme="minorHAnsi"/>
           <w:lang w:val="en-US"/>
@@ -66,7 +99,7 @@
     <w:p>
       <w:pPr>
         <w:spacing w:after="0" w:line="240" w:lineRule="auto"/>
-        <w:ind w:left="5954"/>
+        <w:jc w:val="right"/>
         <w:rPr>
           <w:rFonts w:ascii="Arial" w:hAnsi="Arial" w:cs="Arial"/>
           <w:sz w:val="20"/>
@@ -105,7 +138,7 @@
     <w:p>
       <w:pPr>
         <w:spacing w:after="0" w:line="240" w:lineRule="auto"/>
-        <w:ind w:left="5954"/>
+        <w:jc w:val="right"/>
         <w:rPr>
           <w:rFonts w:ascii="Arial" w:hAnsi="Arial" w:cs="Arial"/>
           <w:sz w:val="20"/>
@@ -140,6 +173,109 @@
         </w:rPr>
         <w:t>}</w:t>
       </w:r>
+    </w:p>
+    <w:p>
+      <w:pPr>
+        <w:spacing w:after="0" w:line="240" w:lineRule="auto"/>
+        <w:jc w:val="right"/>
+        <w:rPr>
+          <w:rFonts w:ascii="Arial" w:hAnsi="Arial" w:cs="Arial"/>
+          <w:sz w:val="20"/>
+          <w:szCs w:val="20"/>
+        </w:rPr>
+      </w:pPr>
+      <w:r>
+        <w:rPr>
+          <w:rFonts w:ascii="Arial" w:hAnsi="Arial" w:cs="Arial"/>
+          <w:sz w:val="20"/>
+          <w:szCs w:val="20"/>
+        </w:rPr>
+        <w:t>{</w:t>
+      </w:r>
+      <w:proofErr w:type="spellStart"/>
+      <w:proofErr w:type="gramStart"/>
+      <w:r>
+        <w:rPr>
+          <w:rFonts w:ascii="Arial" w:hAnsi="Arial" w:cs="Arial"/>
+          <w:sz w:val="20"/>
+          <w:szCs w:val="20"/>
+        </w:rPr>
+        <w:t>property</w:t>
+      </w:r>
+      <w:r>
+        <w:rPr>
+          <w:rFonts w:ascii="Arial" w:hAnsi="Arial" w:cs="Arial"/>
+          <w:sz w:val="20"/>
+          <w:szCs w:val="20"/>
+        </w:rPr>
+        <w:t>PostalCode</w:t>
+      </w:r>
+      <w:proofErr w:type="spellEnd"/>
+      <w:proofErr w:type="gramEnd"/>
+      <w:r>
+        <w:rPr>
+          <w:rFonts w:ascii="Arial" w:hAnsi="Arial" w:cs="Arial"/>
+          <w:sz w:val="20"/>
+          <w:szCs w:val="20"/>
+        </w:rPr>
+        <w:t>}</w:t>
+      </w:r>
+      <w:r>
+        <w:rPr>
+          <w:rFonts w:ascii="Arial" w:hAnsi="Arial" w:cs="Arial"/>
+          <w:sz w:val="20"/>
+          <w:szCs w:val="20"/>
+        </w:rPr>
+        <w:t xml:space="preserve"> </w:t>
+      </w:r>
+      <w:r>
+        <w:rPr>
+          <w:rFonts w:ascii="Arial" w:hAnsi="Arial" w:cs="Arial"/>
+          <w:sz w:val="20"/>
+          <w:szCs w:val="20"/>
+        </w:rPr>
+        <w:t>{</w:t>
+      </w:r>
+      <w:proofErr w:type="spellStart"/>
+      <w:r>
+        <w:rPr>
+          <w:rFonts w:ascii="Arial" w:hAnsi="Arial" w:cs="Arial"/>
+          <w:sz w:val="20"/>
+          <w:szCs w:val="20"/>
+        </w:rPr>
+        <w:t>propertyTown</w:t>
+      </w:r>
+      <w:proofErr w:type="spellEnd"/>
+      <w:r>
+        <w:rPr>
+          <w:rFonts w:ascii="Arial" w:hAnsi="Arial" w:cs="Arial"/>
+          <w:sz w:val="20"/>
+          <w:szCs w:val="20"/>
+        </w:rPr>
+        <w:t>}</w:t>
+      </w:r>
+    </w:p>
+    <w:p>
+      <w:pPr>
+        <w:spacing w:after="0" w:line="240" w:lineRule="auto"/>
+        <w:jc w:val="right"/>
+        <w:rPr>
+          <w:rFonts w:ascii="Arial" w:hAnsi="Arial" w:cs="Arial"/>
+          <w:sz w:val="20"/>
+          <w:szCs w:val="20"/>
+        </w:rPr>
+      </w:pPr>
+    </w:p>
+    <w:p>
+      <w:pPr>
+        <w:spacing w:after="0" w:line="240" w:lineRule="auto"/>
+        <w:jc w:val="right"/>
+        <w:rPr>
+          <w:rFonts w:ascii="Arial" w:hAnsi="Arial" w:cs="Arial"/>
+          <w:sz w:val="20"/>
+          <w:szCs w:val="20"/>
+        </w:rPr>
+      </w:pPr>
     </w:p>
     <w:p>
       <w:pPr>

</xml_diff>

<commit_message>
feat(leases): add ownerEmail and ownerPhoneNumber to regulation letter
- Add ownerEmail and ownerPhoneNumber to RegulationLetterData interface
- Load senderEmail and senderPhone from settings in prepareRegulationLetterData
- Variables {ownerEmail} and {ownerPhoneNumber} now available in template
</commit_message>
<xml_diff>
--- a/public/templateRegulCharge.docx
+++ b/public/templateRegulCharge.docx
@@ -51,6 +51,51 @@
       <w:r>
         <w:t>}</w:t>
       </w:r>
+    </w:p>
+    <w:p>
+      <w:pPr>
+        <w:spacing w:after="0"/>
+      </w:pPr>
+      <w:r>
+        <w:t>{</w:t>
+      </w:r>
+      <w:proofErr w:type="spellStart"/>
+      <w:proofErr w:type="gramStart"/>
+      <w:r>
+        <w:t>owner</w:t>
+      </w:r>
+      <w:r>
+        <w:t>Email</w:t>
+      </w:r>
+      <w:proofErr w:type="spellEnd"/>
+      <w:proofErr w:type="gramEnd"/>
+      <w:r>
+        <w:t>}</w:t>
+      </w:r>
+    </w:p>
+    <w:p>
+      <w:pPr>
+        <w:spacing w:after="0"/>
+      </w:pPr>
+      <w:r>
+        <w:t>{</w:t>
+      </w:r>
+      <w:proofErr w:type="spellStart"/>
+      <w:r>
+        <w:t>owner</w:t>
+      </w:r>
+      <w:r>
+        <w:t>PhoneNumber</w:t>
+      </w:r>
+      <w:proofErr w:type="spellEnd"/>
+      <w:r>
+        <w:t>}</w:t>
+      </w:r>
+    </w:p>
+    <w:p>
+      <w:pPr>
+        <w:spacing w:after="0"/>
+      </w:pPr>
     </w:p>
     <w:p>
       <w:pPr>

</xml_diff>